<commit_message>
Updated document accpeting Stuarts corrections and implementing his suggestions.
</commit_message>
<xml_diff>
--- a/docs/ANVGL Account Setup/Creating and linking an ANVGL account.docx
+++ b/docs/ANVGL Account Setup/Creating and linking an ANVGL account.docx
@@ -56,7 +56,7 @@
         <mc:AlternateContent>
           <mc:Choice Requires="wps">
             <w:drawing>
-              <wp:anchor distT="0" distB="0" distL="114300" distR="114300" simplePos="0" relativeHeight="251659264" behindDoc="0" locked="0" layoutInCell="1" allowOverlap="1">
+              <wp:anchor distT="0" distB="0" distL="114300" distR="114300" simplePos="0" relativeHeight="251659264" behindDoc="0" locked="0" layoutInCell="1" allowOverlap="1" wp14:anchorId="2AD93F4D" wp14:editId="6B5E2C23">
                 <wp:simplePos x="0" y="0"/>
                 <wp:positionH relativeFrom="column">
                   <wp:posOffset>5234940</wp:posOffset>
@@ -131,7 +131,7 @@
           <w:lang w:eastAsia="en-AU"/>
         </w:rPr>
         <w:drawing>
-          <wp:inline distT="0" distB="0" distL="0" distR="0">
+          <wp:inline distT="0" distB="0" distL="0" distR="0" wp14:anchorId="16D01947" wp14:editId="48667543">
             <wp:extent cx="5727700" cy="5003800"/>
             <wp:effectExtent l="0" t="0" r="6350" b="6350"/>
             <wp:docPr id="1" name="Picture 1" descr="C:\Users\fri096\Desktop\anvgl-1.PNG"/>
@@ -182,6 +182,12 @@
     </w:p>
     <w:p>
       <w:r>
+        <w:br w:type="page"/>
+      </w:r>
+    </w:p>
+    <w:p>
+      <w:r>
+        <w:lastRenderedPageBreak/>
         <w:t>This will redirect you to Google where you have to log in with your Google account and allow Google to authenticate you on request by ANVGL.</w:t>
       </w:r>
     </w:p>
@@ -191,9 +197,8 @@
           <w:noProof/>
           <w:lang w:eastAsia="en-AU"/>
         </w:rPr>
-        <w:lastRenderedPageBreak/>
         <w:drawing>
-          <wp:inline distT="0" distB="0" distL="0" distR="0">
+          <wp:inline distT="0" distB="0" distL="0" distR="0" wp14:anchorId="1DAD5539" wp14:editId="1DAB22EE">
             <wp:extent cx="5727700" cy="5003800"/>
             <wp:effectExtent l="0" t="0" r="6350" b="6350"/>
             <wp:docPr id="2" name="Picture 2" descr="C:\Users\fri096\Desktop\anvgl-2.PNG"/>
@@ -255,7 +260,7 @@
         </w:rPr>
         <w:lastRenderedPageBreak/>
         <w:drawing>
-          <wp:inline distT="0" distB="0" distL="0" distR="0">
+          <wp:inline distT="0" distB="0" distL="0" distR="0" wp14:anchorId="4967D948" wp14:editId="30076A50">
             <wp:extent cx="5727700" cy="5003800"/>
             <wp:effectExtent l="0" t="0" r="6350" b="6350"/>
             <wp:docPr id="3" name="Picture 3" descr="C:\Users\fri096\Desktop\anvgl-3.PNG"/>
@@ -303,31 +308,57 @@
           </wp:inline>
         </w:drawing>
       </w:r>
-    </w:p>
-    <w:p>
-      <w:r>
-        <w:t>After accepting ANVGL terms and conditions you will be asked to link an AWS account against your ANVGL account. By doing so all jobs you start in ANVGL will run under your AWS account. Also, all costs associated with running the job will be billed against you</w:t>
-      </w:r>
-      <w:r>
+      <w:bookmarkStart w:id="0" w:name="_GoBack"/>
+      <w:bookmarkEnd w:id="0"/>
+    </w:p>
+    <w:p>
+      <w:r>
+        <w:t xml:space="preserve">After accepting ANVGL terms and conditions you will be asked to link an AWS account against your ANVGL account. By doing so all jobs you start in ANVGL will run under your AWS account. </w:t>
+      </w:r>
+      <w:r>
+        <w:rPr>
+          <w:b/>
+        </w:rPr>
+        <w:t>Also, all costs associated with running the job will be billed against you</w:t>
+      </w:r>
+      <w:r>
+        <w:rPr>
+          <w:b/>
+        </w:rPr>
         <w:t>r</w:t>
       </w:r>
       <w:r>
+        <w:rPr>
+          <w:b/>
+        </w:rPr>
         <w:t xml:space="preserve"> AWS</w:t>
       </w:r>
       <w:r>
+        <w:rPr>
+          <w:b/>
+        </w:rPr>
         <w:t xml:space="preserve"> account</w:t>
       </w:r>
       <w:r>
+        <w:rPr>
+          <w:b/>
+        </w:rPr>
         <w:t xml:space="preserve"> by Amazon.</w:t>
       </w:r>
     </w:p>
     <w:p>
+      <w:r>
+        <w:br w:type="page"/>
+      </w:r>
+    </w:p>
+    <w:p>
       <w:pPr>
         <w:rPr>
           <w:u w:val="double"/>
         </w:rPr>
       </w:pPr>
       <w:r>
+        <w:lastRenderedPageBreak/>
         <w:t>To start, press the button “Download Cloud Formation Policy”. Save this document to your local file system.</w:t>
       </w:r>
     </w:p>
@@ -337,9 +368,8 @@
           <w:noProof/>
           <w:lang w:eastAsia="en-AU"/>
         </w:rPr>
-        <w:lastRenderedPageBreak/>
         <w:drawing>
-          <wp:inline distT="0" distB="0" distL="0" distR="0">
+          <wp:inline distT="0" distB="0" distL="0" distR="0" wp14:anchorId="278639A9" wp14:editId="635EBD84">
             <wp:extent cx="5727700" cy="5003800"/>
             <wp:effectExtent l="0" t="0" r="6350" b="6350"/>
             <wp:docPr id="4" name="Picture 4" descr="C:\Users\fri096\Desktop\anvgl-4.PNG"/>
@@ -390,6 +420,12 @@
     </w:p>
     <w:p>
       <w:r>
+        <w:br w:type="page"/>
+      </w:r>
+    </w:p>
+    <w:p>
+      <w:r>
+        <w:lastRenderedPageBreak/>
         <w:t>Please now go to the Amazon web site and log into your AWS account. Once logged into AWS select the “Cloud Formation” service. Press the button “Create New Stack”.</w:t>
       </w:r>
     </w:p>
@@ -399,9 +435,8 @@
           <w:noProof/>
           <w:lang w:eastAsia="en-AU"/>
         </w:rPr>
-        <w:lastRenderedPageBreak/>
         <w:drawing>
-          <wp:inline distT="0" distB="0" distL="0" distR="0">
+          <wp:inline distT="0" distB="0" distL="0" distR="0" wp14:anchorId="449968D7" wp14:editId="4C57CB8F">
             <wp:extent cx="5727700" cy="5016500"/>
             <wp:effectExtent l="0" t="0" r="6350" b="0"/>
             <wp:docPr id="5" name="Picture 5" descr="C:\Users\fri096\Desktop\anvgl-5.PNG"/>
@@ -452,6 +487,12 @@
     </w:p>
     <w:p>
       <w:r>
+        <w:br w:type="page"/>
+      </w:r>
+    </w:p>
+    <w:p>
+      <w:r>
+        <w:lastRenderedPageBreak/>
         <w:t>Select the option “Upload a template to Amazon S3”. Press the button “Browse” just below that and locate the file you just downloaded from ANVGL. Then press “Next”.</w:t>
       </w:r>
     </w:p>
@@ -461,9 +502,8 @@
           <w:noProof/>
           <w:lang w:eastAsia="en-AU"/>
         </w:rPr>
-        <w:lastRenderedPageBreak/>
         <w:drawing>
-          <wp:inline distT="0" distB="0" distL="0" distR="0">
+          <wp:inline distT="0" distB="0" distL="0" distR="0" wp14:anchorId="5F29036A" wp14:editId="4374EAE0">
             <wp:extent cx="5727700" cy="5016500"/>
             <wp:effectExtent l="0" t="0" r="6350" b="0"/>
             <wp:docPr id="6" name="Picture 6" descr="C:\Users\fri096\Desktop\anvgl-6.PNG"/>
@@ -514,6 +554,12 @@
     </w:p>
     <w:p>
       <w:r>
+        <w:br w:type="page"/>
+      </w:r>
+    </w:p>
+    <w:p>
+      <w:r>
+        <w:lastRenderedPageBreak/>
         <w:t>In the next screen enter a name for the stack that will be created</w:t>
       </w:r>
       <w:r>
@@ -522,8 +568,6 @@
       <w:r>
         <w:t>with</w:t>
       </w:r>
-      <w:bookmarkStart w:id="0" w:name="_GoBack"/>
-      <w:bookmarkEnd w:id="0"/>
       <w:r>
         <w:t xml:space="preserve"> ANVGL.</w:t>
       </w:r>
@@ -534,9 +578,8 @@
           <w:noProof/>
           <w:lang w:eastAsia="en-AU"/>
         </w:rPr>
-        <w:lastRenderedPageBreak/>
         <w:drawing>
-          <wp:inline distT="0" distB="0" distL="0" distR="0">
+          <wp:inline distT="0" distB="0" distL="0" distR="0" wp14:anchorId="77636664" wp14:editId="3B5C146C">
             <wp:extent cx="5727700" cy="5016500"/>
             <wp:effectExtent l="0" t="0" r="6350" b="0"/>
             <wp:docPr id="7" name="Picture 7" descr="C:\Users\fri096\Desktop\anvgl-7.PNG"/>
@@ -587,6 +630,12 @@
     </w:p>
     <w:p>
       <w:r>
+        <w:br w:type="page"/>
+      </w:r>
+    </w:p>
+    <w:p>
+      <w:r>
+        <w:lastRenderedPageBreak/>
         <w:t>In the next screen (Options) just press “Next”.</w:t>
       </w:r>
     </w:p>
@@ -596,9 +645,8 @@
           <w:noProof/>
           <w:lang w:eastAsia="en-AU"/>
         </w:rPr>
-        <w:lastRenderedPageBreak/>
         <w:drawing>
-          <wp:inline distT="0" distB="0" distL="0" distR="0" wp14:anchorId="34029E99" wp14:editId="2737F1C6">
+          <wp:inline distT="0" distB="0" distL="0" distR="0" wp14:anchorId="56884415" wp14:editId="44A8B318">
             <wp:extent cx="5731510" cy="5118735"/>
             <wp:effectExtent l="0" t="0" r="2540" b="5715"/>
             <wp:docPr id="17" name="Picture 17"/>
@@ -636,6 +684,12 @@
     </w:p>
     <w:p>
       <w:r>
+        <w:br w:type="page"/>
+      </w:r>
+    </w:p>
+    <w:p>
+      <w:r>
+        <w:lastRenderedPageBreak/>
         <w:t>In the next screen tick the acknowledge box and press “Next”.</w:t>
       </w:r>
     </w:p>
@@ -645,9 +699,8 @@
           <w:noProof/>
           <w:lang w:eastAsia="en-AU"/>
         </w:rPr>
-        <w:lastRenderedPageBreak/>
         <w:drawing>
-          <wp:inline distT="0" distB="0" distL="0" distR="0" wp14:anchorId="74ECB081" wp14:editId="373C40A5">
+          <wp:inline distT="0" distB="0" distL="0" distR="0" wp14:anchorId="16EB74EA" wp14:editId="61F0FCA3">
             <wp:extent cx="5727700" cy="5016500"/>
             <wp:effectExtent l="0" t="0" r="6350" b="0"/>
             <wp:docPr id="14" name="Picture 14" descr="C:\Users\fri096\Desktop\anvgl-9.PNG"/>
@@ -704,7 +757,24 @@
         <w:t>now</w:t>
       </w:r>
       <w:r>
-        <w:t xml:space="preserve"> create the roles and policies that are required to ANVGL. Once the process finished you should see a green label reading “CREATE COMPLETE” (you might have to manually press the “refresh” button for this to appear).</w:t>
+        <w:t xml:space="preserve"> create the roles and policies that are required </w:t>
+      </w:r>
+      <w:r>
+        <w:t xml:space="preserve">by </w:t>
+      </w:r>
+      <w:r>
+        <w:t xml:space="preserve">ANVGL. </w:t>
+      </w:r>
+    </w:p>
+    <w:p>
+      <w:r>
+        <w:br w:type="page"/>
+      </w:r>
+    </w:p>
+    <w:p>
+      <w:r>
+        <w:lastRenderedPageBreak/>
+        <w:t>Once the process finished you should see a green label reading “CREATE COMPLETE” (you might have to manually press the “refresh” button for this to appear).</w:t>
       </w:r>
     </w:p>
     <w:p/>
@@ -714,9 +784,8 @@
           <w:noProof/>
           <w:lang w:eastAsia="en-AU"/>
         </w:rPr>
-        <w:lastRenderedPageBreak/>
         <w:drawing>
-          <wp:inline distT="0" distB="0" distL="0" distR="0" wp14:anchorId="5F291106" wp14:editId="12EDE6BB">
+          <wp:inline distT="0" distB="0" distL="0" distR="0" wp14:anchorId="7518EBED" wp14:editId="581FE6D2">
             <wp:extent cx="5731510" cy="5118735"/>
             <wp:effectExtent l="0" t="0" r="2540" b="5715"/>
             <wp:docPr id="18" name="Picture 18"/>
@@ -755,6 +824,12 @@
     <w:p/>
     <w:p>
       <w:r>
+        <w:br w:type="page"/>
+      </w:r>
+    </w:p>
+    <w:p>
+      <w:r>
+        <w:lastRenderedPageBreak/>
         <w:t xml:space="preserve">Please switch to the </w:t>
       </w:r>
       <w:r>
@@ -770,9 +845,8 @@
           <w:noProof/>
           <w:lang w:eastAsia="en-AU"/>
         </w:rPr>
-        <w:lastRenderedPageBreak/>
         <w:drawing>
-          <wp:inline distT="0" distB="0" distL="0" distR="0" wp14:anchorId="769AEB0B" wp14:editId="62023B23">
+          <wp:inline distT="0" distB="0" distL="0" distR="0" wp14:anchorId="5AE6ECB7" wp14:editId="68140DEE">
             <wp:extent cx="5731510" cy="5118735"/>
             <wp:effectExtent l="0" t="0" r="2540" b="5715"/>
             <wp:docPr id="19" name="Picture 19"/>
@@ -809,18 +883,22 @@
       </w:r>
     </w:p>
     <w:p>
+      <w:r>
+        <w:br w:type="page"/>
+      </w:r>
+    </w:p>
+    <w:p>
       <w:pPr>
         <w:rPr>
           <w:i/>
         </w:rPr>
       </w:pPr>
-      <w:proofErr w:type="gramStart"/>
-      <w:r>
-        <w:t>and</w:t>
-      </w:r>
-      <w:proofErr w:type="gramEnd"/>
-      <w:r>
-        <w:t xml:space="preserve"> copy the values for </w:t>
+      <w:r>
+        <w:lastRenderedPageBreak/>
+        <w:t>C</w:t>
+      </w:r>
+      <w:r>
+        <w:t xml:space="preserve">opy the values for </w:t>
       </w:r>
       <w:proofErr w:type="spellStart"/>
       <w:r>
@@ -857,9 +935,8 @@
           <w:noProof/>
           <w:lang w:eastAsia="en-AU"/>
         </w:rPr>
-        <w:lastRenderedPageBreak/>
         <w:drawing>
-          <wp:inline distT="0" distB="0" distL="0" distR="0" wp14:anchorId="00EAD6CE" wp14:editId="177CC6C3">
+          <wp:inline distT="0" distB="0" distL="0" distR="0" wp14:anchorId="6467616A" wp14:editId="6D11064F">
             <wp:extent cx="5731510" cy="5118735"/>
             <wp:effectExtent l="0" t="0" r="2540" b="5715"/>
             <wp:docPr id="20" name="Picture 20"/>
@@ -904,12 +981,21 @@
         </w:rPr>
       </w:pPr>
       <w:r>
-        <w:t>In ANVGL then press the button “Save Changes”.</w:t>
-      </w:r>
-    </w:p>
-    <w:p>
-      <w:r>
-        <w:t>This conclude setting up your ANVGL account and linking it to your Google email and Amazon AWS account. Your ANVGL account is now ready and you can start executing ANVGL jobs.</w:t>
+        <w:t>T</w:t>
+      </w:r>
+      <w:r>
+        <w:t>hen press the button “Save Changes”.</w:t>
+      </w:r>
+    </w:p>
+    <w:p>
+      <w:r>
+        <w:t>This conclude</w:t>
+      </w:r>
+      <w:r>
+        <w:t>s</w:t>
+      </w:r>
+      <w:r>
+        <w:t xml:space="preserve"> setting up your ANVGL account and linking it to your Google email and Amazon AWS account. Your ANVGL account is now ready and you can start executing ANVGL jobs.</w:t>
       </w:r>
     </w:p>
     <w:p/>
@@ -1413,6 +1499,104 @@
       <w:szCs w:val="32"/>
     </w:rPr>
   </w:style>
+  <w:style w:type="character" w:styleId="CommentReference">
+    <w:name w:val="annotation reference"/>
+    <w:basedOn w:val="DefaultParagraphFont"/>
+    <w:uiPriority w:val="99"/>
+    <w:semiHidden/>
+    <w:unhideWhenUsed/>
+    <w:rsid w:val="005610B7"/>
+    <w:rPr>
+      <w:sz w:val="16"/>
+      <w:szCs w:val="16"/>
+    </w:rPr>
+  </w:style>
+  <w:style w:type="paragraph" w:styleId="CommentText">
+    <w:name w:val="annotation text"/>
+    <w:basedOn w:val="Normal"/>
+    <w:link w:val="CommentTextChar"/>
+    <w:uiPriority w:val="99"/>
+    <w:semiHidden/>
+    <w:unhideWhenUsed/>
+    <w:rsid w:val="005610B7"/>
+    <w:pPr>
+      <w:spacing w:line="240" w:lineRule="auto"/>
+    </w:pPr>
+    <w:rPr>
+      <w:sz w:val="20"/>
+      <w:szCs w:val="20"/>
+    </w:rPr>
+  </w:style>
+  <w:style w:type="character" w:customStyle="1" w:styleId="CommentTextChar">
+    <w:name w:val="Comment Text Char"/>
+    <w:basedOn w:val="DefaultParagraphFont"/>
+    <w:link w:val="CommentText"/>
+    <w:uiPriority w:val="99"/>
+    <w:semiHidden/>
+    <w:rsid w:val="005610B7"/>
+    <w:rPr>
+      <w:sz w:val="20"/>
+      <w:szCs w:val="20"/>
+    </w:rPr>
+  </w:style>
+  <w:style w:type="paragraph" w:styleId="CommentSubject">
+    <w:name w:val="annotation subject"/>
+    <w:basedOn w:val="CommentText"/>
+    <w:next w:val="CommentText"/>
+    <w:link w:val="CommentSubjectChar"/>
+    <w:uiPriority w:val="99"/>
+    <w:semiHidden/>
+    <w:unhideWhenUsed/>
+    <w:rsid w:val="005610B7"/>
+    <w:rPr>
+      <w:b/>
+      <w:bCs/>
+    </w:rPr>
+  </w:style>
+  <w:style w:type="character" w:customStyle="1" w:styleId="CommentSubjectChar">
+    <w:name w:val="Comment Subject Char"/>
+    <w:basedOn w:val="CommentTextChar"/>
+    <w:link w:val="CommentSubject"/>
+    <w:uiPriority w:val="99"/>
+    <w:semiHidden/>
+    <w:rsid w:val="005610B7"/>
+    <w:rPr>
+      <w:b/>
+      <w:bCs/>
+      <w:sz w:val="20"/>
+      <w:szCs w:val="20"/>
+    </w:rPr>
+  </w:style>
+  <w:style w:type="paragraph" w:styleId="BalloonText">
+    <w:name w:val="Balloon Text"/>
+    <w:basedOn w:val="Normal"/>
+    <w:link w:val="BalloonTextChar"/>
+    <w:uiPriority w:val="99"/>
+    <w:semiHidden/>
+    <w:unhideWhenUsed/>
+    <w:rsid w:val="005610B7"/>
+    <w:pPr>
+      <w:spacing w:after="0" w:line="240" w:lineRule="auto"/>
+    </w:pPr>
+    <w:rPr>
+      <w:rFonts w:ascii="Segoe UI" w:hAnsi="Segoe UI" w:cs="Segoe UI"/>
+      <w:sz w:val="18"/>
+      <w:szCs w:val="18"/>
+    </w:rPr>
+  </w:style>
+  <w:style w:type="character" w:customStyle="1" w:styleId="BalloonTextChar">
+    <w:name w:val="Balloon Text Char"/>
+    <w:basedOn w:val="DefaultParagraphFont"/>
+    <w:link w:val="BalloonText"/>
+    <w:uiPriority w:val="99"/>
+    <w:semiHidden/>
+    <w:rsid w:val="005610B7"/>
+    <w:rPr>
+      <w:rFonts w:ascii="Segoe UI" w:hAnsi="Segoe UI" w:cs="Segoe UI"/>
+      <w:sz w:val="18"/>
+      <w:szCs w:val="18"/>
+    </w:rPr>
+  </w:style>
 </w:styles>
 </file>
 

</xml_diff>